<commit_message>
Save before clean project
</commit_message>
<xml_diff>
--- a/Публикация/Экспертная оценка/Отредактированный Акт автореферат (Autosaved).docx
+++ b/Публикация/Экспертная оценка/Отредактированный Акт автореферат (Autosaved).docx
@@ -755,7 +755,6 @@
                 <w:rFonts w:ascii="Times New Roman" w:hAnsi="Times New Roman"/>
                 <w:sz w:val="28"/>
                 <w:szCs w:val="28"/>
-                <w:highlight w:val="yellow"/>
               </w:rPr>
             </w:pPr>
             <w:bookmarkStart w:id="0" w:name="_GoBack"/>
@@ -766,95 +765,48 @@
                 <w:sz w:val="28"/>
                 <w:szCs w:val="28"/>
               </w:rPr>
-              <w:t>Р</w:t>
-            </w:r>
-            <w:r>
-              <w:rPr>
-                <w:rFonts w:ascii="Times New Roman" w:hAnsi="Times New Roman"/>
-                <w:sz w:val="28"/>
-                <w:szCs w:val="28"/>
-              </w:rPr>
-              <w:t>ассматриваются вопросы повышения математической точности экспертной оценки прогнозирования в области электронной коммерции. В работе используются алгоритмы прогнозирования на основе построения трендов. Оборудование и технологии</w:t>
-            </w:r>
-            <w:r>
-              <w:rPr>
-                <w:rFonts w:ascii="Times New Roman" w:hAnsi="Times New Roman"/>
-                <w:sz w:val="28"/>
-                <w:szCs w:val="28"/>
-              </w:rPr>
-              <w:t>,</w:t>
-            </w:r>
-            <w:r>
-              <w:rPr>
-                <w:rFonts w:ascii="Times New Roman" w:hAnsi="Times New Roman"/>
-                <w:sz w:val="28"/>
-                <w:szCs w:val="28"/>
-              </w:rPr>
-              <w:t xml:space="preserve"> со</w:t>
-            </w:r>
-            <w:r>
-              <w:rPr>
-                <w:rFonts w:ascii="Times New Roman" w:hAnsi="Times New Roman"/>
-                <w:sz w:val="28"/>
-                <w:szCs w:val="28"/>
-              </w:rPr>
-              <w:t>о</w:t>
-            </w:r>
-            <w:r>
-              <w:rPr>
-                <w:rFonts w:ascii="Times New Roman" w:hAnsi="Times New Roman"/>
-                <w:sz w:val="28"/>
-                <w:szCs w:val="28"/>
-              </w:rPr>
-              <w:t xml:space="preserve">тносящиеся </w:t>
-            </w:r>
-            <w:r>
-              <w:rPr>
-                <w:rFonts w:ascii="Times New Roman" w:hAnsi="Times New Roman"/>
-                <w:sz w:val="28"/>
-                <w:szCs w:val="28"/>
-              </w:rPr>
-              <w:t>с «программным</w:t>
-            </w:r>
-            <w:r>
-              <w:rPr>
-                <w:rFonts w:ascii="Times New Roman" w:hAnsi="Times New Roman"/>
-                <w:sz w:val="28"/>
-                <w:szCs w:val="28"/>
-              </w:rPr>
-              <w:t xml:space="preserve"> обеспечение</w:t>
-            </w:r>
-            <w:r>
-              <w:rPr>
-                <w:rFonts w:ascii="Times New Roman" w:hAnsi="Times New Roman"/>
-                <w:sz w:val="28"/>
-                <w:szCs w:val="28"/>
-              </w:rPr>
-              <w:t>м</w:t>
-            </w:r>
-            <w:r>
-              <w:rPr>
-                <w:rFonts w:ascii="Times New Roman" w:hAnsi="Times New Roman"/>
-                <w:sz w:val="28"/>
-                <w:szCs w:val="28"/>
-              </w:rPr>
-              <w:t>»</w:t>
-            </w:r>
-            <w:r>
-              <w:rPr>
-                <w:rFonts w:ascii="Times New Roman" w:hAnsi="Times New Roman"/>
-                <w:sz w:val="28"/>
-                <w:szCs w:val="28"/>
-              </w:rPr>
-              <w:t>,</w:t>
-            </w:r>
-            <w:r>
-              <w:rPr>
-                <w:rFonts w:ascii="Times New Roman" w:hAnsi="Times New Roman"/>
-                <w:sz w:val="28"/>
-                <w:szCs w:val="28"/>
-              </w:rPr>
-              <w:t xml:space="preserve"> </w:t>
+              <w:t xml:space="preserve">Данные исследования (технологии изучения, оборудование, приборы, материалы и результаты изучения) не </w:t>
+            </w:r>
+            <w:proofErr w:type="spellStart"/>
+            <w:r>
+              <w:rPr>
+                <w:rFonts w:ascii="Times New Roman" w:hAnsi="Times New Roman"/>
+                <w:sz w:val="28"/>
+                <w:szCs w:val="28"/>
+              </w:rPr>
+              <w:t>подподают</w:t>
+            </w:r>
+            <w:proofErr w:type="spellEnd"/>
+            <w:r>
+              <w:rPr>
+                <w:rFonts w:ascii="Times New Roman" w:hAnsi="Times New Roman"/>
+                <w:sz w:val="28"/>
+                <w:szCs w:val="28"/>
+              </w:rPr>
+              <w:t xml:space="preserve"> под действие списков:</w:t>
+            </w:r>
+          </w:p>
+          <w:p>
+            <w:pPr>
+              <w:widowControl w:val="0"/>
+              <w:autoSpaceDE w:val="0"/>
+              <w:autoSpaceDN w:val="0"/>
+              <w:adjustRightInd w:val="0"/>
+              <w:jc w:val="both"/>
+              <w:rPr>
+                <w:rFonts w:ascii="Times New Roman" w:hAnsi="Times New Roman"/>
+                <w:b/>
+                <w:sz w:val="28"/>
+                <w:szCs w:val="28"/>
+              </w:rPr>
+            </w:pPr>
+            <w:r>
+              <w:rPr>
+                <w:rFonts w:ascii="Times New Roman" w:hAnsi="Times New Roman"/>
+                <w:sz w:val="28"/>
+                <w:szCs w:val="28"/>
+              </w:rPr>
+              <w:t xml:space="preserve"> − Об утверждении списка оборудования и материалов двойного назначения и </w:t>
             </w:r>
             <w:r>
               <w:rPr>
@@ -863,89 +815,71 @@
                 <w:szCs w:val="28"/>
               </w:rPr>
               <w:lastRenderedPageBreak/>
-              <w:t xml:space="preserve">могут подлежать экспертному контролю. «Список товаров и технологий двойного назначения, которые могут быть использованы при создании вооружений и военной техники и в отношении которых осуществляется </w:t>
-            </w:r>
-            <w:r>
-              <w:rPr>
-                <w:rFonts w:ascii="Times New Roman" w:hAnsi="Times New Roman"/>
-                <w:sz w:val="28"/>
-                <w:szCs w:val="28"/>
-              </w:rPr>
-              <w:t>«</w:t>
-            </w:r>
-            <w:r>
-              <w:rPr>
-                <w:rFonts w:ascii="Times New Roman" w:hAnsi="Times New Roman"/>
-                <w:sz w:val="28"/>
-                <w:szCs w:val="28"/>
-              </w:rPr>
-              <w:t>экспортный контроль»</w:t>
-            </w:r>
-            <w:r>
-              <w:rPr>
-                <w:rFonts w:ascii="Times New Roman" w:hAnsi="Times New Roman"/>
-                <w:sz w:val="28"/>
-                <w:szCs w:val="28"/>
-              </w:rPr>
-              <w:t>,</w:t>
-            </w:r>
-            <w:r>
-              <w:rPr>
-                <w:rFonts w:ascii="Times New Roman" w:hAnsi="Times New Roman"/>
-                <w:sz w:val="28"/>
-                <w:szCs w:val="28"/>
-              </w:rPr>
-              <w:t xml:space="preserve"> обнаружены следующие совпадения.</w:t>
-            </w:r>
-            <w:r>
-              <w:rPr>
-                <w:rFonts w:ascii="Times New Roman" w:hAnsi="Times New Roman"/>
-                <w:sz w:val="28"/>
-                <w:szCs w:val="28"/>
-              </w:rPr>
-              <w:t xml:space="preserve"> В разделе 4 Списка – «Товары и технологии*, вывоз которых с территории Российской Федерации контролируется по соображениям национальной безопасности». Категория 4. Вычислительная техника, раздел 5.4.1 «ЭВМ, сопутствующее оборудование и программное обеспечение, выполняющие функции криптографии, криптоанализа, сертифицируемой многоуровневой защиты информации или сертифицируемые функции изоляции пользователей либо ограничивающие электромагнитную совместимость (ЭМС), должны быть также проанализированы на соответствие характеристикам, указанным в части 2 категории 5 (Защита информации) ». В данном случае </w:t>
-            </w:r>
-            <w:r>
-              <w:rPr>
-                <w:rFonts w:ascii="Times New Roman" w:hAnsi="Times New Roman"/>
-                <w:sz w:val="28"/>
-                <w:szCs w:val="28"/>
-              </w:rPr>
-              <w:t>разработанное в программное обеспечение не подлежит контролю в соответс</w:t>
-            </w:r>
-            <w:r>
-              <w:rPr>
-                <w:rFonts w:ascii="Times New Roman" w:hAnsi="Times New Roman"/>
-                <w:sz w:val="28"/>
-                <w:szCs w:val="28"/>
-              </w:rPr>
-              <w:t xml:space="preserve">твие с примечанием «III. Общее примечание по программному обеспечению» - «По Списку не контролируется следующее программное обеспечение: б) спроектированное  для  установки  пользователем  без   дальнейшей существенной поддержки поставщиком», поскольку </w:t>
-            </w:r>
-            <w:r>
-              <w:rPr>
-                <w:rFonts w:ascii="Times New Roman" w:hAnsi="Times New Roman"/>
-                <w:sz w:val="28"/>
-                <w:szCs w:val="28"/>
-              </w:rPr>
-              <w:t xml:space="preserve">описанное в статье программное обеспечение </w:t>
-            </w:r>
-            <w:r>
-              <w:rPr>
-                <w:rFonts w:ascii="Times New Roman" w:hAnsi="Times New Roman"/>
-                <w:sz w:val="28"/>
-                <w:szCs w:val="28"/>
-              </w:rPr>
-              <w:t>разрабатывалось для выполнения исследований.</w:t>
-            </w:r>
-            <w:r>
+              <w:t xml:space="preserve">позициями контрольных списков </w:t>
+            </w:r>
+            <w:r>
+              <w:rPr>
+                <w:rFonts w:ascii="Times New Roman" w:hAnsi="Times New Roman"/>
+                <w:b/>
+                <w:sz w:val="28"/>
+                <w:szCs w:val="28"/>
+              </w:rPr>
+              <w:t>(с указанием их номеров)</w:t>
+            </w:r>
+            <w:r>
+              <w:rPr>
+                <w:rFonts w:ascii="Times New Roman" w:hAnsi="Times New Roman"/>
+                <w:b/>
+                <w:sz w:val="28"/>
+                <w:szCs w:val="28"/>
+              </w:rPr>
+              <w:t>.</w:t>
+            </w:r>
+          </w:p>
+          <w:p>
+            <w:pPr>
+              <w:widowControl w:val="0"/>
+              <w:autoSpaceDE w:val="0"/>
+              <w:autoSpaceDN w:val="0"/>
+              <w:adjustRightInd w:val="0"/>
+              <w:jc w:val="both"/>
+              <w:rPr>
+                <w:rFonts w:ascii="Times New Roman" w:hAnsi="Times New Roman"/>
+                <w:sz w:val="28"/>
+                <w:szCs w:val="28"/>
+              </w:rPr>
+            </w:pPr>
+            <w:r>
+              <w:rPr>
+                <w:rFonts w:ascii="Times New Roman" w:hAnsi="Times New Roman"/>
+                <w:sz w:val="28"/>
+                <w:szCs w:val="28"/>
+              </w:rPr>
+              <w:t xml:space="preserve">В работе рассматриваются вопрос разработки алгоритма для построения высокоточного прогноза продаж на рынке электронной коммерции. Данное направление относится к </w:t>
+            </w:r>
+            <w:r>
+              <w:rPr>
+                <w:rFonts w:ascii="Times New Roman" w:hAnsi="Times New Roman"/>
+                <w:sz w:val="28"/>
+                <w:szCs w:val="28"/>
+              </w:rPr>
+              <w:t>области технологий. Однако, сведенья приведенные в работе позволяют исключить предлагаемую технологию из перечня, подпадающего под действие ограничений, накладываемых экспортным контролем.</w:t>
+            </w:r>
+          </w:p>
+          <w:p>
+            <w:pPr>
+              <w:widowControl w:val="0"/>
+              <w:autoSpaceDE w:val="0"/>
+              <w:autoSpaceDN w:val="0"/>
+              <w:adjustRightInd w:val="0"/>
+              <w:jc w:val="both"/>
               <w:rPr>
                 <w:rFonts w:ascii="Times New Roman" w:hAnsi="Times New Roman"/>
                 <w:sz w:val="28"/>
                 <w:szCs w:val="28"/>
                 <w:highlight w:val="yellow"/>
               </w:rPr>
-              <w:t xml:space="preserve"> </w:t>
-            </w:r>
+            </w:pPr>
           </w:p>
         </w:tc>
       </w:tr>
@@ -980,6 +914,75 @@
               <w:rPr>
                 <w:rFonts w:ascii="Times New Roman" w:hAnsi="Times New Roman"/>
                 <w:sz w:val="28"/>
+              </w:rPr>
+            </w:pPr>
+            <w:r>
+              <w:rPr>
+                <w:rFonts w:ascii="Times New Roman" w:hAnsi="Times New Roman"/>
+                <w:sz w:val="28"/>
+              </w:rPr>
+              <w:t>Содержание работы не подпадает под действие контрольного "Списка товаров и технологий двойного назначения</w:t>
+            </w:r>
+            <w:r>
+              <w:rPr>
+                <w:rFonts w:ascii="Times New Roman" w:hAnsi="Times New Roman"/>
+                <w:sz w:val="28"/>
+              </w:rPr>
+              <w:t xml:space="preserve">, которые могут быть использованы при создании вооружений и военной техники, и в отношении которых осуществляется экспортный контроль" (Указ президента РФ от 17.12.2011 </w:t>
+            </w:r>
+            <w:r>
+              <w:rPr>
+                <w:rFonts w:ascii="Times New Roman" w:hAnsi="Times New Roman"/>
+                <w:sz w:val="28"/>
+                <w:lang w:val="en-US"/>
+              </w:rPr>
+              <w:t>N 1661</w:t>
+            </w:r>
+            <w:r>
+              <w:rPr>
+                <w:rFonts w:ascii="Times New Roman" w:hAnsi="Times New Roman"/>
+                <w:sz w:val="28"/>
+              </w:rPr>
+              <w:t xml:space="preserve">). Следовательно, содержание статьи </w:t>
+            </w:r>
+            <w:r>
+              <w:rPr>
+                <w:rFonts w:ascii="Times New Roman" w:hAnsi="Times New Roman"/>
+                <w:b/>
+                <w:sz w:val="28"/>
+              </w:rPr>
+              <w:t xml:space="preserve">не подпадает </w:t>
+            </w:r>
+            <w:r>
+              <w:rPr>
+                <w:rFonts w:ascii="Times New Roman" w:hAnsi="Times New Roman"/>
+                <w:sz w:val="28"/>
+              </w:rPr>
+              <w:t>под действие экспортного контроля.</w:t>
+            </w:r>
+          </w:p>
+          <w:p>
+            <w:pPr>
+              <w:spacing w:after="0" w:line="240" w:lineRule="auto"/>
+              <w:rPr>
+                <w:rFonts w:ascii="Times New Roman" w:hAnsi="Times New Roman"/>
+                <w:sz w:val="28"/>
+              </w:rPr>
+            </w:pPr>
+            <w:r>
+              <w:rPr>
+                <w:rFonts w:ascii="Times New Roman" w:hAnsi="Times New Roman"/>
+                <w:sz w:val="28"/>
+              </w:rPr>
+              <w:t>Информация, указывающая на риск использования данной продукции в военных целях, в том числе для создания оружия массового поражения и средств его доставки, отсутствует.</w:t>
+            </w:r>
+          </w:p>
+          <w:p>
+            <w:pPr>
+              <w:spacing w:after="0" w:line="240" w:lineRule="auto"/>
+              <w:rPr>
+                <w:rFonts w:ascii="Times New Roman" w:hAnsi="Times New Roman"/>
+                <w:sz w:val="28"/>
                 <w:highlight w:val="yellow"/>
               </w:rPr>
             </w:pPr>
@@ -987,66 +990,15 @@
               <w:rPr>
                 <w:rFonts w:ascii="Times New Roman" w:hAnsi="Times New Roman"/>
                 <w:sz w:val="28"/>
-                <w:szCs w:val="28"/>
-              </w:rPr>
-              <w:t>Содержание автореферата не подпадает под действие пунктов 3.1.2.3, 4.1.2., 4.4.6., 9.5.5.1.1. контрольного «Списка товаров и технологий двойного назначения, которые могут быть использованы при создании вооружений и военной техники, и в отношении которых осуществляется экспортный контроль» (Указ Президента РФ от 17.12.2011 г. № 1661).  Следовате</w:t>
-            </w:r>
-            <w:r>
-              <w:rPr>
-                <w:rFonts w:ascii="Times New Roman" w:hAnsi="Times New Roman"/>
-                <w:sz w:val="28"/>
-                <w:szCs w:val="28"/>
-              </w:rPr>
-              <w:t xml:space="preserve">льно, содержание автореферата </w:t>
-            </w:r>
-            <w:r>
-              <w:rPr>
-                <w:rFonts w:ascii="Times New Roman" w:hAnsi="Times New Roman"/>
-                <w:sz w:val="28"/>
-                <w:szCs w:val="28"/>
-              </w:rPr>
-              <w:t>Акимова Николая Николаевича</w:t>
-            </w:r>
-            <w:r>
-              <w:rPr>
-                <w:rFonts w:ascii="Times New Roman" w:hAnsi="Times New Roman"/>
-                <w:sz w:val="28"/>
-                <w:szCs w:val="28"/>
-              </w:rPr>
-              <w:t xml:space="preserve"> </w:t>
-            </w:r>
-            <w:r>
-              <w:rPr>
-                <w:rFonts w:ascii="Times New Roman" w:hAnsi="Times New Roman"/>
-                <w:b/>
-                <w:sz w:val="28"/>
-                <w:szCs w:val="28"/>
-              </w:rPr>
-              <w:t>не подпадает</w:t>
-            </w:r>
-            <w:r>
-              <w:rPr>
-                <w:rFonts w:ascii="Times New Roman" w:hAnsi="Times New Roman"/>
-                <w:sz w:val="28"/>
-                <w:szCs w:val="28"/>
-              </w:rPr>
-              <w:t xml:space="preserve"> под действие экспортного контроля. Автореферат </w:t>
-            </w:r>
-            <w:r>
-              <w:rPr>
-                <w:rFonts w:ascii="Times New Roman" w:hAnsi="Times New Roman"/>
-                <w:sz w:val="28"/>
-                <w:szCs w:val="28"/>
-              </w:rPr>
-              <w:t>может быть направлен</w:t>
-            </w:r>
-            <w:r>
-              <w:rPr>
-                <w:rFonts w:ascii="Times New Roman" w:hAnsi="Times New Roman"/>
-                <w:sz w:val="28"/>
-                <w:szCs w:val="28"/>
-              </w:rPr>
-              <w:t xml:space="preserve"> для размещения на сайтах ЮФУ и ВАК.</w:t>
+              </w:rPr>
+              <w:t>Статья может быть опубликована в журнале "Молодой Исследователь Дона"</w:t>
+            </w:r>
+            <w:r>
+              <w:rPr>
+                <w:rFonts w:ascii="Times New Roman" w:hAnsi="Times New Roman"/>
+                <w:sz w:val="28"/>
+              </w:rPr>
+              <w:t>.</w:t>
             </w:r>
           </w:p>
         </w:tc>
@@ -1139,7 +1091,21 @@
           <w:sz w:val="28"/>
         </w:rPr>
         <w:tab/>
-        <w:t>Е.А. Лукьянов</w:t>
+        <w:t>В.Н</w:t>
+      </w:r>
+      <w:r>
+        <w:rPr>
+          <w:rFonts w:ascii="Times New Roman" w:hAnsi="Times New Roman"/>
+          <w:sz w:val="28"/>
+        </w:rPr>
+        <w:t xml:space="preserve">. </w:t>
+      </w:r>
+      <w:r>
+        <w:rPr>
+          <w:rFonts w:ascii="Times New Roman" w:hAnsi="Times New Roman"/>
+          <w:sz w:val="28"/>
+        </w:rPr>
+        <w:t>Варавка</w:t>
       </w:r>
     </w:p>
     <w:p>

</xml_diff>